<commit_message>
Finalizado carousel e manutenção do CSS
</commit_message>
<xml_diff>
--- a/Daily_scrum/Daily_scrum_13-06-2018.docx
+++ b/Daily_scrum/Daily_scrum_13-06-2018.docx
@@ -809,7 +809,7 @@
     <w:p>
       <w:pPr>
         <w:spacing w:after="0" w:line="360" w:lineRule="auto"/>
-        <w:ind w:firstLine="360"/>
+        <w:ind w:firstLine="720"/>
         <w:jc w:val="both"/>
         <w:rPr>
           <w:rFonts w:ascii="Times New Roman" w:eastAsia="Times New Roman" w:hAnsi="Times New Roman" w:cs="Times New Roman"/>
@@ -817,6 +817,8 @@
           <w:szCs w:val="24"/>
         </w:rPr>
       </w:pPr>
+      <w:bookmarkStart w:id="1" w:name="_GoBack"/>
+      <w:bookmarkEnd w:id="1"/>
       <w:r>
         <w:rPr>
           <w:rFonts w:ascii="Times New Roman" w:eastAsia="Times New Roman" w:hAnsi="Times New Roman" w:cs="Times New Roman"/>
@@ -825,8 +827,6 @@
         </w:rPr>
         <w:t>A falta de definição do que será implementado é uma falha e um impedimento, além da falta de experiência em CSS e responsividade.</w:t>
       </w:r>
-      <w:bookmarkStart w:id="1" w:name="_GoBack"/>
-      <w:bookmarkEnd w:id="1"/>
     </w:p>
     <w:sectPr>
       <w:footerReference w:type="default" r:id="rId8"/>

</xml_diff>